<commit_message>
Poprawiłem wygląd tabelki wypełnij kolumnę "oczekiwany wynik testu"
Po wstępnych testach aplikacji w wersji 0.4 stwierdzam, iż tnie się ona jak emo łyżką ze względu na kompletny brak optymalizacji funkcja sprawdzająca na którego pawna tapniesz nie może być umieszczona w update powinien być wywołany event op tapnięciu a w nim wywołana funkcja onpawnclick.

Nadane powinny być materiały przystosowane dla urządzeń mobilnych "Mobile/defuse" a nie takie shadery jak teraz nie przeznaczone dla platformy mobile!!!!!!!!
</commit_message>
<xml_diff>
--- a/Documents/Plan testów.docx
+++ b/Documents/Plan testów.docx
@@ -5,12 +5,14 @@
     <w:p>
       <w:pPr>
         <w:rPr>
+          <w:rFonts w:ascii="Times New Roman" w:hAnsi="Times New Roman" w:cs="Times New Roman"/>
           <w:sz w:val="32"/>
           <w:szCs w:val="32"/>
         </w:rPr>
       </w:pPr>
       <w:r>
         <w:rPr>
+          <w:rFonts w:ascii="Times New Roman" w:hAnsi="Times New Roman" w:cs="Times New Roman"/>
           <w:sz w:val="32"/>
           <w:szCs w:val="32"/>
         </w:rPr>
@@ -18,21 +20,30 @@
       </w:r>
     </w:p>
     <w:p>
+      <w:pPr>
+        <w:rPr>
+          <w:rFonts w:ascii="Times New Roman" w:hAnsi="Times New Roman" w:cs="Times New Roman"/>
+        </w:rPr>
+      </w:pPr>
       <w:r>
+        <w:rPr>
+          <w:rFonts w:ascii="Times New Roman" w:hAnsi="Times New Roman" w:cs="Times New Roman"/>
+        </w:rPr>
         <w:t>Wstępny plan testów do przeprowadzenia 18-04-2015</w:t>
       </w:r>
     </w:p>
     <w:tbl>
       <w:tblPr>
         <w:tblStyle w:val="Tabela-Siatka"/>
-        <w:tblW w:w="9652" w:type="dxa"/>
+        <w:tblW w:w="14283" w:type="dxa"/>
         <w:tblLook w:val="04A0"/>
       </w:tblPr>
       <w:tblGrid>
-        <w:gridCol w:w="959"/>
-        <w:gridCol w:w="3685"/>
-        <w:gridCol w:w="993"/>
-        <w:gridCol w:w="4015"/>
+        <w:gridCol w:w="944"/>
+        <w:gridCol w:w="3589"/>
+        <w:gridCol w:w="4789"/>
+        <w:gridCol w:w="992"/>
+        <w:gridCol w:w="3969"/>
       </w:tblGrid>
       <w:tr>
         <w:trPr>
@@ -40,44 +51,120 @@
         </w:trPr>
         <w:tc>
           <w:tcPr>
-            <w:tcW w:w="959" w:type="dxa"/>
-            <w:vAlign w:val="center"/>
-          </w:tcPr>
-          <w:p>
-            <w:pPr>
-              <w:jc w:val="center"/>
-            </w:pPr>
-            <w:r>
+            <w:tcW w:w="944" w:type="dxa"/>
+            <w:vAlign w:val="center"/>
+          </w:tcPr>
+          <w:p>
+            <w:pPr>
+              <w:jc w:val="center"/>
+              <w:rPr>
+                <w:rFonts w:ascii="Times New Roman" w:hAnsi="Times New Roman" w:cs="Times New Roman"/>
+              </w:rPr>
+            </w:pPr>
+            <w:r>
+              <w:rPr>
+                <w:rFonts w:ascii="Times New Roman" w:hAnsi="Times New Roman" w:cs="Times New Roman"/>
+              </w:rPr>
               <w:t>Nr. testu</w:t>
             </w:r>
           </w:p>
         </w:tc>
         <w:tc>
           <w:tcPr>
-            <w:tcW w:w="3685" w:type="dxa"/>
-          </w:tcPr>
-          <w:p>
-            <w:r>
+            <w:tcW w:w="3589" w:type="dxa"/>
+            <w:vAlign w:val="center"/>
+          </w:tcPr>
+          <w:p>
+            <w:pPr>
+              <w:jc w:val="center"/>
+              <w:rPr>
+                <w:rFonts w:ascii="Times New Roman" w:hAnsi="Times New Roman" w:cs="Times New Roman"/>
+                <w:b/>
+                <w:sz w:val="36"/>
+                <w:szCs w:val="36"/>
+              </w:rPr>
+            </w:pPr>
+            <w:r>
+              <w:rPr>
+                <w:rFonts w:ascii="Times New Roman" w:hAnsi="Times New Roman" w:cs="Times New Roman"/>
+                <w:b/>
+                <w:sz w:val="36"/>
+                <w:szCs w:val="36"/>
+              </w:rPr>
               <w:t>Warunki testu</w:t>
             </w:r>
           </w:p>
         </w:tc>
         <w:tc>
           <w:tcPr>
-            <w:tcW w:w="993" w:type="dxa"/>
-          </w:tcPr>
-          <w:p>
-            <w:r>
+            <w:tcW w:w="4789" w:type="dxa"/>
+            <w:vAlign w:val="center"/>
+          </w:tcPr>
+          <w:p>
+            <w:pPr>
+              <w:jc w:val="center"/>
+              <w:rPr>
+                <w:rFonts w:ascii="Times New Roman" w:hAnsi="Times New Roman" w:cs="Times New Roman"/>
+                <w:b/>
+                <w:sz w:val="36"/>
+                <w:szCs w:val="36"/>
+              </w:rPr>
+            </w:pPr>
+            <w:r>
+              <w:rPr>
+                <w:rFonts w:ascii="Times New Roman" w:hAnsi="Times New Roman" w:cs="Times New Roman"/>
+                <w:b/>
+                <w:sz w:val="36"/>
+                <w:szCs w:val="36"/>
+              </w:rPr>
+              <w:t>Oczekiwany rezultat testu</w:t>
+            </w:r>
+          </w:p>
+        </w:tc>
+        <w:tc>
+          <w:tcPr>
+            <w:tcW w:w="992" w:type="dxa"/>
+            <w:vAlign w:val="center"/>
+          </w:tcPr>
+          <w:p>
+            <w:pPr>
+              <w:jc w:val="center"/>
+              <w:rPr>
+                <w:rFonts w:ascii="Times New Roman" w:hAnsi="Times New Roman" w:cs="Times New Roman"/>
+                <w:b/>
+              </w:rPr>
+            </w:pPr>
+            <w:r>
+              <w:rPr>
+                <w:rFonts w:ascii="Times New Roman" w:hAnsi="Times New Roman" w:cs="Times New Roman"/>
+                <w:b/>
+              </w:rPr>
               <w:t>Czy test zdany?</w:t>
             </w:r>
           </w:p>
         </w:tc>
         <w:tc>
           <w:tcPr>
-            <w:tcW w:w="4015" w:type="dxa"/>
-          </w:tcPr>
-          <w:p>
-            <w:r>
+            <w:tcW w:w="3969" w:type="dxa"/>
+            <w:vAlign w:val="center"/>
+          </w:tcPr>
+          <w:p>
+            <w:pPr>
+              <w:jc w:val="center"/>
+              <w:rPr>
+                <w:rFonts w:ascii="Times New Roman" w:hAnsi="Times New Roman" w:cs="Times New Roman"/>
+                <w:b/>
+                <w:sz w:val="36"/>
+                <w:szCs w:val="36"/>
+              </w:rPr>
+            </w:pPr>
+            <w:r>
+              <w:rPr>
+                <w:rFonts w:ascii="Times New Roman" w:hAnsi="Times New Roman" w:cs="Times New Roman"/>
+                <w:b/>
+                <w:sz w:val="36"/>
+                <w:szCs w:val="36"/>
+              </w:rPr>
               <w:t>Uwagi</w:t>
             </w:r>
           </w:p>
@@ -89,39 +176,79 @@
         </w:trPr>
         <w:tc>
           <w:tcPr>
-            <w:tcW w:w="959" w:type="dxa"/>
-            <w:vAlign w:val="center"/>
-          </w:tcPr>
-          <w:p>
-            <w:pPr>
-              <w:jc w:val="center"/>
-            </w:pPr>
-            <w:r>
+            <w:tcW w:w="944" w:type="dxa"/>
+            <w:vAlign w:val="center"/>
+          </w:tcPr>
+          <w:p>
+            <w:pPr>
+              <w:jc w:val="center"/>
+              <w:rPr>
+                <w:rFonts w:ascii="Times New Roman" w:hAnsi="Times New Roman" w:cs="Times New Roman"/>
+              </w:rPr>
+            </w:pPr>
+            <w:r>
+              <w:rPr>
+                <w:rFonts w:ascii="Times New Roman" w:hAnsi="Times New Roman" w:cs="Times New Roman"/>
+              </w:rPr>
               <w:t>1</w:t>
             </w:r>
           </w:p>
         </w:tc>
         <w:tc>
           <w:tcPr>
-            <w:tcW w:w="3685" w:type="dxa"/>
-          </w:tcPr>
-          <w:p>
-            <w:r>
+            <w:tcW w:w="3589" w:type="dxa"/>
+            <w:vAlign w:val="center"/>
+          </w:tcPr>
+          <w:p>
+            <w:pPr>
+              <w:jc w:val="center"/>
+              <w:rPr>
+                <w:rFonts w:ascii="Times New Roman" w:hAnsi="Times New Roman" w:cs="Times New Roman"/>
+              </w:rPr>
+            </w:pPr>
+            <w:r>
+              <w:rPr>
+                <w:rFonts w:ascii="Times New Roman" w:hAnsi="Times New Roman" w:cs="Times New Roman"/>
+              </w:rPr>
               <w:t>Sprawdzanie czy aplikacja uruchamia się poprawnie na różnych urządzeniach</w:t>
             </w:r>
           </w:p>
         </w:tc>
         <w:tc>
           <w:tcPr>
-            <w:tcW w:w="993" w:type="dxa"/>
-          </w:tcPr>
-          <w:p/>
-        </w:tc>
-        <w:tc>
-          <w:tcPr>
-            <w:tcW w:w="4015" w:type="dxa"/>
-          </w:tcPr>
-          <w:p/>
+            <w:tcW w:w="4789" w:type="dxa"/>
+          </w:tcPr>
+          <w:p>
+            <w:pPr>
+              <w:rPr>
+                <w:rFonts w:ascii="Times New Roman" w:hAnsi="Times New Roman" w:cs="Times New Roman"/>
+              </w:rPr>
+            </w:pPr>
+          </w:p>
+        </w:tc>
+        <w:tc>
+          <w:tcPr>
+            <w:tcW w:w="992" w:type="dxa"/>
+          </w:tcPr>
+          <w:p>
+            <w:pPr>
+              <w:rPr>
+                <w:rFonts w:ascii="Times New Roman" w:hAnsi="Times New Roman" w:cs="Times New Roman"/>
+              </w:rPr>
+            </w:pPr>
+          </w:p>
+        </w:tc>
+        <w:tc>
+          <w:tcPr>
+            <w:tcW w:w="3969" w:type="dxa"/>
+          </w:tcPr>
+          <w:p>
+            <w:pPr>
+              <w:rPr>
+                <w:rFonts w:ascii="Times New Roman" w:hAnsi="Times New Roman" w:cs="Times New Roman"/>
+              </w:rPr>
+            </w:pPr>
+          </w:p>
         </w:tc>
       </w:tr>
       <w:tr>
@@ -130,39 +257,79 @@
         </w:trPr>
         <w:tc>
           <w:tcPr>
-            <w:tcW w:w="959" w:type="dxa"/>
-            <w:vAlign w:val="center"/>
-          </w:tcPr>
-          <w:p>
-            <w:pPr>
-              <w:jc w:val="center"/>
-            </w:pPr>
-            <w:r>
+            <w:tcW w:w="944" w:type="dxa"/>
+            <w:vAlign w:val="center"/>
+          </w:tcPr>
+          <w:p>
+            <w:pPr>
+              <w:jc w:val="center"/>
+              <w:rPr>
+                <w:rFonts w:ascii="Times New Roman" w:hAnsi="Times New Roman" w:cs="Times New Roman"/>
+              </w:rPr>
+            </w:pPr>
+            <w:r>
+              <w:rPr>
+                <w:rFonts w:ascii="Times New Roman" w:hAnsi="Times New Roman" w:cs="Times New Roman"/>
+              </w:rPr>
               <w:t>2</w:t>
             </w:r>
           </w:p>
         </w:tc>
         <w:tc>
           <w:tcPr>
-            <w:tcW w:w="3685" w:type="dxa"/>
-          </w:tcPr>
-          <w:p>
-            <w:r>
+            <w:tcW w:w="3589" w:type="dxa"/>
+            <w:vAlign w:val="center"/>
+          </w:tcPr>
+          <w:p>
+            <w:pPr>
+              <w:jc w:val="center"/>
+              <w:rPr>
+                <w:rFonts w:ascii="Times New Roman" w:hAnsi="Times New Roman" w:cs="Times New Roman"/>
+              </w:rPr>
+            </w:pPr>
+            <w:r>
+              <w:rPr>
+                <w:rFonts w:ascii="Times New Roman" w:hAnsi="Times New Roman" w:cs="Times New Roman"/>
+              </w:rPr>
               <w:t>Sprawdzanie poprawnego łączenia się graczy przy pomocy WiFi</w:t>
             </w:r>
           </w:p>
         </w:tc>
         <w:tc>
           <w:tcPr>
-            <w:tcW w:w="993" w:type="dxa"/>
-          </w:tcPr>
-          <w:p/>
-        </w:tc>
-        <w:tc>
-          <w:tcPr>
-            <w:tcW w:w="4015" w:type="dxa"/>
-          </w:tcPr>
-          <w:p/>
+            <w:tcW w:w="4789" w:type="dxa"/>
+          </w:tcPr>
+          <w:p>
+            <w:pPr>
+              <w:rPr>
+                <w:rFonts w:ascii="Times New Roman" w:hAnsi="Times New Roman" w:cs="Times New Roman"/>
+              </w:rPr>
+            </w:pPr>
+          </w:p>
+        </w:tc>
+        <w:tc>
+          <w:tcPr>
+            <w:tcW w:w="992" w:type="dxa"/>
+          </w:tcPr>
+          <w:p>
+            <w:pPr>
+              <w:rPr>
+                <w:rFonts w:ascii="Times New Roman" w:hAnsi="Times New Roman" w:cs="Times New Roman"/>
+              </w:rPr>
+            </w:pPr>
+          </w:p>
+        </w:tc>
+        <w:tc>
+          <w:tcPr>
+            <w:tcW w:w="3969" w:type="dxa"/>
+          </w:tcPr>
+          <w:p>
+            <w:pPr>
+              <w:rPr>
+                <w:rFonts w:ascii="Times New Roman" w:hAnsi="Times New Roman" w:cs="Times New Roman"/>
+              </w:rPr>
+            </w:pPr>
+          </w:p>
         </w:tc>
       </w:tr>
       <w:tr>
@@ -171,39 +338,79 @@
         </w:trPr>
         <w:tc>
           <w:tcPr>
-            <w:tcW w:w="959" w:type="dxa"/>
-            <w:vAlign w:val="center"/>
-          </w:tcPr>
-          <w:p>
-            <w:pPr>
-              <w:jc w:val="center"/>
-            </w:pPr>
-            <w:r>
+            <w:tcW w:w="944" w:type="dxa"/>
+            <w:vAlign w:val="center"/>
+          </w:tcPr>
+          <w:p>
+            <w:pPr>
+              <w:jc w:val="center"/>
+              <w:rPr>
+                <w:rFonts w:ascii="Times New Roman" w:hAnsi="Times New Roman" w:cs="Times New Roman"/>
+              </w:rPr>
+            </w:pPr>
+            <w:r>
+              <w:rPr>
+                <w:rFonts w:ascii="Times New Roman" w:hAnsi="Times New Roman" w:cs="Times New Roman"/>
+              </w:rPr>
               <w:t>3</w:t>
             </w:r>
           </w:p>
         </w:tc>
         <w:tc>
           <w:tcPr>
-            <w:tcW w:w="3685" w:type="dxa"/>
-          </w:tcPr>
-          <w:p>
-            <w:r>
+            <w:tcW w:w="3589" w:type="dxa"/>
+            <w:vAlign w:val="center"/>
+          </w:tcPr>
+          <w:p>
+            <w:pPr>
+              <w:jc w:val="center"/>
+              <w:rPr>
+                <w:rFonts w:ascii="Times New Roman" w:hAnsi="Times New Roman" w:cs="Times New Roman"/>
+              </w:rPr>
+            </w:pPr>
+            <w:r>
+              <w:rPr>
+                <w:rFonts w:ascii="Times New Roman" w:hAnsi="Times New Roman" w:cs="Times New Roman"/>
+              </w:rPr>
               <w:t>Sprawdzanie poprawności działania opcji odpowiedzialnych za zmianę dźwięku i grafiki</w:t>
             </w:r>
           </w:p>
         </w:tc>
         <w:tc>
           <w:tcPr>
-            <w:tcW w:w="993" w:type="dxa"/>
-          </w:tcPr>
-          <w:p/>
-        </w:tc>
-        <w:tc>
-          <w:tcPr>
-            <w:tcW w:w="4015" w:type="dxa"/>
-          </w:tcPr>
-          <w:p/>
+            <w:tcW w:w="4789" w:type="dxa"/>
+          </w:tcPr>
+          <w:p>
+            <w:pPr>
+              <w:rPr>
+                <w:rFonts w:ascii="Times New Roman" w:hAnsi="Times New Roman" w:cs="Times New Roman"/>
+              </w:rPr>
+            </w:pPr>
+          </w:p>
+        </w:tc>
+        <w:tc>
+          <w:tcPr>
+            <w:tcW w:w="992" w:type="dxa"/>
+          </w:tcPr>
+          <w:p>
+            <w:pPr>
+              <w:rPr>
+                <w:rFonts w:ascii="Times New Roman" w:hAnsi="Times New Roman" w:cs="Times New Roman"/>
+              </w:rPr>
+            </w:pPr>
+          </w:p>
+        </w:tc>
+        <w:tc>
+          <w:tcPr>
+            <w:tcW w:w="3969" w:type="dxa"/>
+          </w:tcPr>
+          <w:p>
+            <w:pPr>
+              <w:rPr>
+                <w:rFonts w:ascii="Times New Roman" w:hAnsi="Times New Roman" w:cs="Times New Roman"/>
+              </w:rPr>
+            </w:pPr>
+          </w:p>
         </w:tc>
       </w:tr>
       <w:tr>
@@ -212,39 +419,79 @@
         </w:trPr>
         <w:tc>
           <w:tcPr>
-            <w:tcW w:w="959" w:type="dxa"/>
-            <w:vAlign w:val="center"/>
-          </w:tcPr>
-          <w:p>
-            <w:pPr>
-              <w:jc w:val="center"/>
-            </w:pPr>
-            <w:r>
+            <w:tcW w:w="944" w:type="dxa"/>
+            <w:vAlign w:val="center"/>
+          </w:tcPr>
+          <w:p>
+            <w:pPr>
+              <w:jc w:val="center"/>
+              <w:rPr>
+                <w:rFonts w:ascii="Times New Roman" w:hAnsi="Times New Roman" w:cs="Times New Roman"/>
+              </w:rPr>
+            </w:pPr>
+            <w:r>
+              <w:rPr>
+                <w:rFonts w:ascii="Times New Roman" w:hAnsi="Times New Roman" w:cs="Times New Roman"/>
+              </w:rPr>
               <w:t>4</w:t>
             </w:r>
           </w:p>
         </w:tc>
         <w:tc>
           <w:tcPr>
-            <w:tcW w:w="3685" w:type="dxa"/>
-          </w:tcPr>
-          <w:p>
-            <w:r>
+            <w:tcW w:w="3589" w:type="dxa"/>
+            <w:vAlign w:val="center"/>
+          </w:tcPr>
+          <w:p>
+            <w:pPr>
+              <w:jc w:val="center"/>
+              <w:rPr>
+                <w:rFonts w:ascii="Times New Roman" w:hAnsi="Times New Roman" w:cs="Times New Roman"/>
+              </w:rPr>
+            </w:pPr>
+            <w:r>
+              <w:rPr>
+                <w:rFonts w:ascii="Times New Roman" w:hAnsi="Times New Roman" w:cs="Times New Roman"/>
+              </w:rPr>
               <w:t>Sprawdzanie reakcji aplikacji na utracenie połączenia pomiędzy graczami</w:t>
             </w:r>
           </w:p>
         </w:tc>
         <w:tc>
           <w:tcPr>
-            <w:tcW w:w="993" w:type="dxa"/>
-          </w:tcPr>
-          <w:p/>
-        </w:tc>
-        <w:tc>
-          <w:tcPr>
-            <w:tcW w:w="4015" w:type="dxa"/>
-          </w:tcPr>
-          <w:p/>
+            <w:tcW w:w="4789" w:type="dxa"/>
+          </w:tcPr>
+          <w:p>
+            <w:pPr>
+              <w:rPr>
+                <w:rFonts w:ascii="Times New Roman" w:hAnsi="Times New Roman" w:cs="Times New Roman"/>
+              </w:rPr>
+            </w:pPr>
+          </w:p>
+        </w:tc>
+        <w:tc>
+          <w:tcPr>
+            <w:tcW w:w="992" w:type="dxa"/>
+          </w:tcPr>
+          <w:p>
+            <w:pPr>
+              <w:rPr>
+                <w:rFonts w:ascii="Times New Roman" w:hAnsi="Times New Roman" w:cs="Times New Roman"/>
+              </w:rPr>
+            </w:pPr>
+          </w:p>
+        </w:tc>
+        <w:tc>
+          <w:tcPr>
+            <w:tcW w:w="3969" w:type="dxa"/>
+          </w:tcPr>
+          <w:p>
+            <w:pPr>
+              <w:rPr>
+                <w:rFonts w:ascii="Times New Roman" w:hAnsi="Times New Roman" w:cs="Times New Roman"/>
+              </w:rPr>
+            </w:pPr>
+          </w:p>
         </w:tc>
       </w:tr>
       <w:tr>
@@ -253,39 +500,79 @@
         </w:trPr>
         <w:tc>
           <w:tcPr>
-            <w:tcW w:w="959" w:type="dxa"/>
-            <w:vAlign w:val="center"/>
-          </w:tcPr>
-          <w:p>
-            <w:pPr>
-              <w:jc w:val="center"/>
-            </w:pPr>
-            <w:r>
+            <w:tcW w:w="944" w:type="dxa"/>
+            <w:vAlign w:val="center"/>
+          </w:tcPr>
+          <w:p>
+            <w:pPr>
+              <w:jc w:val="center"/>
+              <w:rPr>
+                <w:rFonts w:ascii="Times New Roman" w:hAnsi="Times New Roman" w:cs="Times New Roman"/>
+              </w:rPr>
+            </w:pPr>
+            <w:r>
+              <w:rPr>
+                <w:rFonts w:ascii="Times New Roman" w:hAnsi="Times New Roman" w:cs="Times New Roman"/>
+              </w:rPr>
               <w:t>5</w:t>
             </w:r>
           </w:p>
         </w:tc>
         <w:tc>
           <w:tcPr>
-            <w:tcW w:w="3685" w:type="dxa"/>
-          </w:tcPr>
-          <w:p>
-            <w:r>
-              <w:t xml:space="preserve">Przeprowadzenie rozgrywki testowej </w:t>
-            </w:r>
-          </w:p>
-        </w:tc>
-        <w:tc>
-          <w:tcPr>
-            <w:tcW w:w="993" w:type="dxa"/>
-          </w:tcPr>
-          <w:p/>
-        </w:tc>
-        <w:tc>
-          <w:tcPr>
-            <w:tcW w:w="4015" w:type="dxa"/>
-          </w:tcPr>
-          <w:p/>
+            <w:tcW w:w="3589" w:type="dxa"/>
+            <w:vAlign w:val="center"/>
+          </w:tcPr>
+          <w:p>
+            <w:pPr>
+              <w:jc w:val="center"/>
+              <w:rPr>
+                <w:rFonts w:ascii="Times New Roman" w:hAnsi="Times New Roman" w:cs="Times New Roman"/>
+              </w:rPr>
+            </w:pPr>
+            <w:r>
+              <w:rPr>
+                <w:rFonts w:ascii="Times New Roman" w:hAnsi="Times New Roman" w:cs="Times New Roman"/>
+              </w:rPr>
+              <w:t>Przeprowadzenie rozgrywki testowej</w:t>
+            </w:r>
+          </w:p>
+        </w:tc>
+        <w:tc>
+          <w:tcPr>
+            <w:tcW w:w="4789" w:type="dxa"/>
+          </w:tcPr>
+          <w:p>
+            <w:pPr>
+              <w:rPr>
+                <w:rFonts w:ascii="Times New Roman" w:hAnsi="Times New Roman" w:cs="Times New Roman"/>
+              </w:rPr>
+            </w:pPr>
+          </w:p>
+        </w:tc>
+        <w:tc>
+          <w:tcPr>
+            <w:tcW w:w="992" w:type="dxa"/>
+          </w:tcPr>
+          <w:p>
+            <w:pPr>
+              <w:rPr>
+                <w:rFonts w:ascii="Times New Roman" w:hAnsi="Times New Roman" w:cs="Times New Roman"/>
+              </w:rPr>
+            </w:pPr>
+          </w:p>
+        </w:tc>
+        <w:tc>
+          <w:tcPr>
+            <w:tcW w:w="3969" w:type="dxa"/>
+          </w:tcPr>
+          <w:p>
+            <w:pPr>
+              <w:rPr>
+                <w:rFonts w:ascii="Times New Roman" w:hAnsi="Times New Roman" w:cs="Times New Roman"/>
+              </w:rPr>
+            </w:pPr>
+          </w:p>
         </w:tc>
       </w:tr>
       <w:tr>
@@ -294,39 +581,79 @@
         </w:trPr>
         <w:tc>
           <w:tcPr>
-            <w:tcW w:w="959" w:type="dxa"/>
-            <w:vAlign w:val="center"/>
-          </w:tcPr>
-          <w:p>
-            <w:pPr>
-              <w:jc w:val="center"/>
-            </w:pPr>
-            <w:r>
+            <w:tcW w:w="944" w:type="dxa"/>
+            <w:vAlign w:val="center"/>
+          </w:tcPr>
+          <w:p>
+            <w:pPr>
+              <w:jc w:val="center"/>
+              <w:rPr>
+                <w:rFonts w:ascii="Times New Roman" w:hAnsi="Times New Roman" w:cs="Times New Roman"/>
+              </w:rPr>
+            </w:pPr>
+            <w:r>
+              <w:rPr>
+                <w:rFonts w:ascii="Times New Roman" w:hAnsi="Times New Roman" w:cs="Times New Roman"/>
+              </w:rPr>
               <w:t>6</w:t>
             </w:r>
           </w:p>
         </w:tc>
         <w:tc>
           <w:tcPr>
-            <w:tcW w:w="3685" w:type="dxa"/>
-          </w:tcPr>
-          <w:p>
-            <w:r>
+            <w:tcW w:w="3589" w:type="dxa"/>
+            <w:vAlign w:val="center"/>
+          </w:tcPr>
+          <w:p>
+            <w:pPr>
+              <w:jc w:val="center"/>
+              <w:rPr>
+                <w:rFonts w:ascii="Times New Roman" w:hAnsi="Times New Roman" w:cs="Times New Roman"/>
+              </w:rPr>
+            </w:pPr>
+            <w:r>
+              <w:rPr>
+                <w:rFonts w:ascii="Times New Roman" w:hAnsi="Times New Roman" w:cs="Times New Roman"/>
+              </w:rPr>
               <w:t>Sprawdzanie poprawności wyników gry i wyświetlanych statystyk</w:t>
             </w:r>
           </w:p>
         </w:tc>
         <w:tc>
           <w:tcPr>
-            <w:tcW w:w="993" w:type="dxa"/>
-          </w:tcPr>
-          <w:p/>
-        </w:tc>
-        <w:tc>
-          <w:tcPr>
-            <w:tcW w:w="4015" w:type="dxa"/>
-          </w:tcPr>
-          <w:p/>
+            <w:tcW w:w="4789" w:type="dxa"/>
+          </w:tcPr>
+          <w:p>
+            <w:pPr>
+              <w:rPr>
+                <w:rFonts w:ascii="Times New Roman" w:hAnsi="Times New Roman" w:cs="Times New Roman"/>
+              </w:rPr>
+            </w:pPr>
+          </w:p>
+        </w:tc>
+        <w:tc>
+          <w:tcPr>
+            <w:tcW w:w="992" w:type="dxa"/>
+          </w:tcPr>
+          <w:p>
+            <w:pPr>
+              <w:rPr>
+                <w:rFonts w:ascii="Times New Roman" w:hAnsi="Times New Roman" w:cs="Times New Roman"/>
+              </w:rPr>
+            </w:pPr>
+          </w:p>
+        </w:tc>
+        <w:tc>
+          <w:tcPr>
+            <w:tcW w:w="3969" w:type="dxa"/>
+          </w:tcPr>
+          <w:p>
+            <w:pPr>
+              <w:rPr>
+                <w:rFonts w:ascii="Times New Roman" w:hAnsi="Times New Roman" w:cs="Times New Roman"/>
+              </w:rPr>
+            </w:pPr>
+          </w:p>
         </w:tc>
       </w:tr>
       <w:tr>
@@ -335,39 +662,80 @@
         </w:trPr>
         <w:tc>
           <w:tcPr>
-            <w:tcW w:w="959" w:type="dxa"/>
-            <w:vAlign w:val="center"/>
-          </w:tcPr>
-          <w:p>
-            <w:pPr>
-              <w:jc w:val="center"/>
-            </w:pPr>
-            <w:r>
+            <w:tcW w:w="944" w:type="dxa"/>
+            <w:vAlign w:val="center"/>
+          </w:tcPr>
+          <w:p>
+            <w:pPr>
+              <w:jc w:val="center"/>
+              <w:rPr>
+                <w:rFonts w:ascii="Times New Roman" w:hAnsi="Times New Roman" w:cs="Times New Roman"/>
+              </w:rPr>
+            </w:pPr>
+            <w:r>
+              <w:rPr>
+                <w:rFonts w:ascii="Times New Roman" w:hAnsi="Times New Roman" w:cs="Times New Roman"/>
+              </w:rPr>
+              <w:lastRenderedPageBreak/>
               <w:t>7</w:t>
             </w:r>
           </w:p>
         </w:tc>
         <w:tc>
           <w:tcPr>
-            <w:tcW w:w="3685" w:type="dxa"/>
-          </w:tcPr>
-          <w:p>
-            <w:r>
+            <w:tcW w:w="3589" w:type="dxa"/>
+            <w:vAlign w:val="center"/>
+          </w:tcPr>
+          <w:p>
+            <w:pPr>
+              <w:jc w:val="center"/>
+              <w:rPr>
+                <w:rFonts w:ascii="Times New Roman" w:hAnsi="Times New Roman" w:cs="Times New Roman"/>
+              </w:rPr>
+            </w:pPr>
+            <w:r>
+              <w:rPr>
+                <w:rFonts w:ascii="Times New Roman" w:hAnsi="Times New Roman" w:cs="Times New Roman"/>
+              </w:rPr>
               <w:t>Sprawdzenie poprawności działania samouczka</w:t>
             </w:r>
           </w:p>
         </w:tc>
         <w:tc>
           <w:tcPr>
-            <w:tcW w:w="993" w:type="dxa"/>
-          </w:tcPr>
-          <w:p/>
-        </w:tc>
-        <w:tc>
-          <w:tcPr>
-            <w:tcW w:w="4015" w:type="dxa"/>
-          </w:tcPr>
-          <w:p/>
+            <w:tcW w:w="4789" w:type="dxa"/>
+          </w:tcPr>
+          <w:p>
+            <w:pPr>
+              <w:rPr>
+                <w:rFonts w:ascii="Times New Roman" w:hAnsi="Times New Roman" w:cs="Times New Roman"/>
+              </w:rPr>
+            </w:pPr>
+          </w:p>
+        </w:tc>
+        <w:tc>
+          <w:tcPr>
+            <w:tcW w:w="992" w:type="dxa"/>
+          </w:tcPr>
+          <w:p>
+            <w:pPr>
+              <w:rPr>
+                <w:rFonts w:ascii="Times New Roman" w:hAnsi="Times New Roman" w:cs="Times New Roman"/>
+              </w:rPr>
+            </w:pPr>
+          </w:p>
+        </w:tc>
+        <w:tc>
+          <w:tcPr>
+            <w:tcW w:w="3969" w:type="dxa"/>
+          </w:tcPr>
+          <w:p>
+            <w:pPr>
+              <w:rPr>
+                <w:rFonts w:ascii="Times New Roman" w:hAnsi="Times New Roman" w:cs="Times New Roman"/>
+              </w:rPr>
+            </w:pPr>
+          </w:p>
         </w:tc>
       </w:tr>
       <w:tr>
@@ -376,45 +744,91 @@
         </w:trPr>
         <w:tc>
           <w:tcPr>
-            <w:tcW w:w="959" w:type="dxa"/>
-            <w:vAlign w:val="center"/>
-          </w:tcPr>
-          <w:p>
-            <w:pPr>
-              <w:jc w:val="center"/>
-            </w:pPr>
-            <w:r>
+            <w:tcW w:w="944" w:type="dxa"/>
+            <w:vAlign w:val="center"/>
+          </w:tcPr>
+          <w:p>
+            <w:pPr>
+              <w:jc w:val="center"/>
+              <w:rPr>
+                <w:rFonts w:ascii="Times New Roman" w:hAnsi="Times New Roman" w:cs="Times New Roman"/>
+              </w:rPr>
+            </w:pPr>
+            <w:r>
+              <w:rPr>
+                <w:rFonts w:ascii="Times New Roman" w:hAnsi="Times New Roman" w:cs="Times New Roman"/>
+              </w:rPr>
               <w:t>8</w:t>
             </w:r>
           </w:p>
         </w:tc>
         <w:tc>
           <w:tcPr>
-            <w:tcW w:w="3685" w:type="dxa"/>
-          </w:tcPr>
-          <w:p>
-            <w:r>
+            <w:tcW w:w="3589" w:type="dxa"/>
+            <w:vAlign w:val="center"/>
+          </w:tcPr>
+          <w:p>
+            <w:pPr>
+              <w:jc w:val="center"/>
+              <w:rPr>
+                <w:rFonts w:ascii="Times New Roman" w:hAnsi="Times New Roman" w:cs="Times New Roman"/>
+              </w:rPr>
+            </w:pPr>
+            <w:r>
+              <w:rPr>
+                <w:rFonts w:ascii="Times New Roman" w:hAnsi="Times New Roman" w:cs="Times New Roman"/>
+              </w:rPr>
               <w:t>Sprawdzenie aplikacji pod kątem błędów językowych</w:t>
             </w:r>
           </w:p>
         </w:tc>
         <w:tc>
           <w:tcPr>
-            <w:tcW w:w="993" w:type="dxa"/>
-          </w:tcPr>
-          <w:p/>
-        </w:tc>
-        <w:tc>
-          <w:tcPr>
-            <w:tcW w:w="4015" w:type="dxa"/>
-          </w:tcPr>
-          <w:p/>
+            <w:tcW w:w="4789" w:type="dxa"/>
+          </w:tcPr>
+          <w:p>
+            <w:pPr>
+              <w:rPr>
+                <w:rFonts w:ascii="Times New Roman" w:hAnsi="Times New Roman" w:cs="Times New Roman"/>
+              </w:rPr>
+            </w:pPr>
+          </w:p>
+        </w:tc>
+        <w:tc>
+          <w:tcPr>
+            <w:tcW w:w="992" w:type="dxa"/>
+          </w:tcPr>
+          <w:p>
+            <w:pPr>
+              <w:rPr>
+                <w:rFonts w:ascii="Times New Roman" w:hAnsi="Times New Roman" w:cs="Times New Roman"/>
+              </w:rPr>
+            </w:pPr>
+          </w:p>
+        </w:tc>
+        <w:tc>
+          <w:tcPr>
+            <w:tcW w:w="3969" w:type="dxa"/>
+          </w:tcPr>
+          <w:p>
+            <w:pPr>
+              <w:rPr>
+                <w:rFonts w:ascii="Times New Roman" w:hAnsi="Times New Roman" w:cs="Times New Roman"/>
+              </w:rPr>
+            </w:pPr>
+          </w:p>
         </w:tc>
       </w:tr>
     </w:tbl>
-    <w:p/>
+    <w:p>
+      <w:pPr>
+        <w:rPr>
+          <w:rFonts w:ascii="Times New Roman" w:hAnsi="Times New Roman" w:cs="Times New Roman"/>
+        </w:rPr>
+      </w:pPr>
+    </w:p>
     <w:sectPr>
-      <w:pgSz w:w="11906" w:h="16838"/>
+      <w:pgSz w:w="16838" w:h="11906" w:orient="landscape"/>
       <w:pgMar w:top="1417" w:right="1417" w:bottom="1417" w:left="1417" w:header="708" w:footer="708" w:gutter="0"/>
       <w:cols w:space="708"/>
       <w:docGrid w:linePitch="360"/>

</xml_diff>